<commit_message>
Finishing up DocXDirectory project
</commit_message>
<xml_diff>
--- a/CmsWeb/Content/touchpoint/templates/picturedir24.docx
+++ b/CmsWeb/Content/touchpoint/templates/picturedir24.docx
@@ -122,7 +122,14 @@
                       <w:sz w:val="20"/>
                       <w:szCs w:val="20"/>
                     </w:rPr>
-                    <w:t>MMM/d</w:t>
+                    <w:t xml:space="preserve">MMM </w:t>
+                  </w:r>
+                  <w:r>
+                    <w:rPr>
+                      <w:sz w:val="20"/>
+                      <w:szCs w:val="20"/>
+                    </w:rPr>
+                    <w:t>d</w:t>
                   </w:r>
                   <w:r>
                     <w:rPr>
@@ -260,7 +267,14 @@
                       <w:sz w:val="20"/>
                       <w:szCs w:val="20"/>
                     </w:rPr>
-                    <w:t>MMM/d</w:t>
+                    <w:t xml:space="preserve">MMM </w:t>
+                  </w:r>
+                  <w:r>
+                    <w:rPr>
+                      <w:sz w:val="20"/>
+                      <w:szCs w:val="20"/>
+                    </w:rPr>
+                    <w:t>d</w:t>
                   </w:r>
                   <w:r>
                     <w:rPr>
@@ -398,7 +412,16 @@
                       <w:sz w:val="20"/>
                       <w:szCs w:val="20"/>
                     </w:rPr>
-                    <w:t>MMM/d</w:t>
+                    <w:t xml:space="preserve">MMM </w:t>
+                  </w:r>
+                  <w:bookmarkStart w:id="0" w:name="_GoBack"/>
+                  <w:bookmarkEnd w:id="0"/>
+                  <w:r>
+                    <w:rPr>
+                      <w:sz w:val="20"/>
+                      <w:szCs w:val="20"/>
+                    </w:rPr>
+                    <w:t>d</w:t>
                   </w:r>
                   <w:r>
                     <w:rPr>
@@ -446,10 +469,7 @@
         </w:tc>
       </w:tr>
     </w:tbl>
-    <w:p>
-      <w:bookmarkStart w:id="0" w:name="_GoBack"/>
-      <w:bookmarkEnd w:id="0"/>
-    </w:p>
+    <w:p/>
     <w:sectPr>
       <w:pgSz w:w="12240" w:h="15840" w:code="1"/>
       <w:pgMar w:top="1440" w:right="1440" w:bottom="1440" w:left="1440" w:header="720" w:footer="720" w:gutter="0"/>

</xml_diff>